<commit_message>
The third question has been added to the trivia game. This question is about a popular soft drink at Baylor.
</commit_message>
<xml_diff>
--- a/BaylorTriviaGame.docx
+++ b/BaylorTriviaGame.docx
@@ -39,7 +39,13 @@
     <w:p/>
     <w:p>
       <w:r>
-        <w:t xml:space="preserve">2. What Athletic Conference is Baylor located in? </w:t>
+        <w:t xml:space="preserve">2. What Athletic Conference is Baylor </w:t>
+      </w:r>
+      <w:r>
+        <w:t>a part of</w:t>
+      </w:r>
+      <w:r>
+        <w:t xml:space="preserve">? </w:t>
       </w:r>
     </w:p>
     <w:p>
@@ -74,7 +80,15 @@
     <w:p/>
     <w:p>
       <w:r>
-        <w:t xml:space="preserve">3. What popular beverage was born in Waco, TX? This tradition happens every Tuesday at 3 PM and there is an endless supply of this float. </w:t>
+        <w:t xml:space="preserve">3. What popular beverage was born in Waco, TX? </w:t>
+      </w:r>
+      <w:r>
+        <w:t>A tradition involving this beverage</w:t>
+      </w:r>
+      <w:bookmarkStart w:id="0" w:name="_GoBack"/>
+      <w:bookmarkEnd w:id="0"/>
+      <w:r>
+        <w:t xml:space="preserve"> happens every Tuesday at 3 PM and there is an endless supply of this float. </w:t>
       </w:r>
     </w:p>
     <w:p>
@@ -1084,8 +1098,6 @@
       <w:r>
         <w:t xml:space="preserve"> Per Lux Et Veritas</w:t>
       </w:r>
-      <w:bookmarkStart w:id="0" w:name="_GoBack"/>
-      <w:bookmarkEnd w:id="0"/>
     </w:p>
     <w:p>
       <w:pPr>

</xml_diff>

<commit_message>
6th question is added. This question asks who Baylor defeated in the final round to win the 2005 National title.
</commit_message>
<xml_diff>
--- a/BaylorTriviaGame.docx
+++ b/BaylorTriviaGame.docx
@@ -85,170 +85,179 @@
       <w:r>
         <w:t>A tradition involving this beverage</w:t>
       </w:r>
+      <w:r>
+        <w:t xml:space="preserve"> happens every Tuesday at 3 PM and there is an endless supply of this float. </w:t>
+      </w:r>
+    </w:p>
+    <w:p>
+      <w:r>
+        <w:t>A. Coke</w:t>
+      </w:r>
+    </w:p>
+    <w:p>
+      <w:pPr>
+        <w:rPr>
+          <w:b/>
+        </w:rPr>
+      </w:pPr>
+      <w:r>
+        <w:rPr>
+          <w:b/>
+        </w:rPr>
+        <w:t>B. Dr Pepper</w:t>
+      </w:r>
+    </w:p>
+    <w:p>
+      <w:r>
+        <w:t>C. Root Beer</w:t>
+      </w:r>
+    </w:p>
+    <w:p>
+      <w:r>
+        <w:t>D. Sprite</w:t>
+      </w:r>
+    </w:p>
+    <w:p/>
+    <w:p/>
+    <w:p>
+      <w:r>
+        <w:t>4. What year did Baylor University move from Independence, Texas to Waco, Texas?</w:t>
+      </w:r>
+    </w:p>
+    <w:p>
+      <w:r>
+        <w:t>A. 1902</w:t>
+      </w:r>
+    </w:p>
+    <w:p>
+      <w:r>
+        <w:t>B. 1879</w:t>
+      </w:r>
+    </w:p>
+    <w:p>
+      <w:pPr>
+        <w:rPr>
+          <w:b/>
+        </w:rPr>
+      </w:pPr>
+      <w:r>
+        <w:rPr>
+          <w:b/>
+        </w:rPr>
+        <w:t>C. 1886</w:t>
+      </w:r>
+    </w:p>
+    <w:p>
+      <w:r>
+        <w:t>D. 1854</w:t>
+      </w:r>
+    </w:p>
+    <w:p/>
+    <w:p/>
+    <w:p>
+      <w:r>
+        <w:t xml:space="preserve">5. Who is the current President at Baylor University? </w:t>
+      </w:r>
+    </w:p>
+    <w:p>
+      <w:r>
+        <w:t>A. Ken Starr</w:t>
+      </w:r>
+    </w:p>
+    <w:p>
+      <w:r>
+        <w:t>B. Kim Mulkey</w:t>
+      </w:r>
+    </w:p>
+    <w:p>
+      <w:pPr>
+        <w:rPr>
+          <w:b/>
+        </w:rPr>
+      </w:pPr>
+      <w:r>
+        <w:rPr>
+          <w:b/>
+        </w:rPr>
+        <w:t>C. Linda Livingstone</w:t>
+      </w:r>
+    </w:p>
+    <w:p>
+      <w:r>
+        <w:t xml:space="preserve">D. Art </w:t>
+      </w:r>
+      <w:proofErr w:type="spellStart"/>
+      <w:r>
+        <w:t>Briles</w:t>
+      </w:r>
+      <w:proofErr w:type="spellEnd"/>
+    </w:p>
+    <w:p/>
+    <w:p/>
+    <w:p>
+      <w:r>
+        <w:t xml:space="preserve">6. Who did Baylor Women’s Basketball defeat in the final round to win its first national championship back in 2005? </w:t>
+      </w:r>
+    </w:p>
+    <w:p>
+      <w:r>
+        <w:t>A. Notre Dame Fighting Irish</w:t>
+      </w:r>
+    </w:p>
+    <w:p>
+      <w:pPr>
+        <w:rPr>
+          <w:b/>
+        </w:rPr>
+      </w:pPr>
+      <w:r>
+        <w:rPr>
+          <w:b/>
+        </w:rPr>
+        <w:t>B.</w:t>
+      </w:r>
+      <w:r>
+        <w:rPr>
+          <w:b/>
+        </w:rPr>
+        <w:t xml:space="preserve"> Michigan State Spartans</w:t>
+      </w:r>
+      <w:r>
+        <w:rPr>
+          <w:b/>
+        </w:rPr>
+        <w:t xml:space="preserve"> </w:t>
+      </w:r>
+    </w:p>
+    <w:p>
+      <w:r>
+        <w:t xml:space="preserve">C. </w:t>
+      </w:r>
+      <w:r>
+        <w:t>UConn Huskies</w:t>
+      </w:r>
+    </w:p>
+    <w:p>
+      <w:r>
+        <w:t>D. South Carolina Gamecocks</w:t>
+      </w:r>
+    </w:p>
+    <w:p/>
+    <w:p/>
+    <w:p>
+      <w:r>
+        <w:t xml:space="preserve">7. What is </w:t>
+      </w:r>
+      <w:r>
+        <w:t xml:space="preserve">the name of </w:t>
+      </w:r>
+      <w:r>
+        <w:t xml:space="preserve">Baylor’s marching band </w:t>
+      </w:r>
       <w:bookmarkStart w:id="0" w:name="_GoBack"/>
       <w:bookmarkEnd w:id="0"/>
       <w:r>
-        <w:t xml:space="preserve"> happens every Tuesday at 3 PM and there is an endless supply of this float. </w:t>
-      </w:r>
-    </w:p>
-    <w:p>
-      <w:r>
-        <w:t>A. Coke</w:t>
-      </w:r>
-    </w:p>
-    <w:p>
-      <w:pPr>
-        <w:rPr>
-          <w:b/>
-        </w:rPr>
-      </w:pPr>
-      <w:r>
-        <w:rPr>
-          <w:b/>
-        </w:rPr>
-        <w:t>B. Dr Pepper</w:t>
-      </w:r>
-    </w:p>
-    <w:p>
-      <w:r>
-        <w:t>C. Root Beer</w:t>
-      </w:r>
-    </w:p>
-    <w:p>
-      <w:r>
-        <w:t>D. Sprite</w:t>
-      </w:r>
-    </w:p>
-    <w:p/>
-    <w:p/>
-    <w:p>
-      <w:r>
-        <w:t>4. What year did Baylor University move from Independence, Texas to Waco, Texas?</w:t>
-      </w:r>
-    </w:p>
-    <w:p>
-      <w:r>
-        <w:t>A. 1902</w:t>
-      </w:r>
-    </w:p>
-    <w:p>
-      <w:r>
-        <w:t>B. 1879</w:t>
-      </w:r>
-    </w:p>
-    <w:p>
-      <w:pPr>
-        <w:rPr>
-          <w:b/>
-        </w:rPr>
-      </w:pPr>
-      <w:r>
-        <w:rPr>
-          <w:b/>
-        </w:rPr>
-        <w:t>C. 1886</w:t>
-      </w:r>
-    </w:p>
-    <w:p>
-      <w:r>
-        <w:t>D. 1854</w:t>
-      </w:r>
-    </w:p>
-    <w:p/>
-    <w:p/>
-    <w:p>
-      <w:r>
-        <w:t xml:space="preserve">5. Who is the current President at Baylor University? </w:t>
-      </w:r>
-    </w:p>
-    <w:p>
-      <w:r>
-        <w:t>A. Ken Starr</w:t>
-      </w:r>
-    </w:p>
-    <w:p>
-      <w:r>
-        <w:t>B. Kim Mulkey</w:t>
-      </w:r>
-    </w:p>
-    <w:p>
-      <w:pPr>
-        <w:rPr>
-          <w:b/>
-        </w:rPr>
-      </w:pPr>
-      <w:r>
-        <w:rPr>
-          <w:b/>
-        </w:rPr>
-        <w:t>C. Linda Livingstone</w:t>
-      </w:r>
-    </w:p>
-    <w:p>
-      <w:r>
-        <w:t xml:space="preserve">D. Art </w:t>
-      </w:r>
-      <w:proofErr w:type="spellStart"/>
-      <w:r>
-        <w:t>Briles</w:t>
-      </w:r>
-      <w:proofErr w:type="spellEnd"/>
-    </w:p>
-    <w:p/>
-    <w:p/>
-    <w:p>
-      <w:r>
-        <w:t xml:space="preserve">6. Who did Baylor Women’s Basketball defeat in the final round to win its first national championship back in 2005? </w:t>
-      </w:r>
-    </w:p>
-    <w:p>
-      <w:r>
-        <w:t>A. Notre Dame Fighting Irish</w:t>
-      </w:r>
-    </w:p>
-    <w:p>
-      <w:pPr>
-        <w:rPr>
-          <w:b/>
-        </w:rPr>
-      </w:pPr>
-      <w:r>
-        <w:rPr>
-          <w:b/>
-        </w:rPr>
-        <w:t>B.</w:t>
-      </w:r>
-      <w:r>
-        <w:rPr>
-          <w:b/>
-        </w:rPr>
-        <w:t xml:space="preserve"> Michigan State Spartans</w:t>
-      </w:r>
-      <w:r>
-        <w:rPr>
-          <w:b/>
-        </w:rPr>
-        <w:t xml:space="preserve"> </w:t>
-      </w:r>
-    </w:p>
-    <w:p>
-      <w:r>
-        <w:t xml:space="preserve">C. </w:t>
-      </w:r>
-      <w:r>
-        <w:t>UConn Huskies</w:t>
-      </w:r>
-    </w:p>
-    <w:p>
-      <w:r>
-        <w:t>D. South Carolina Gamecocks</w:t>
-      </w:r>
-    </w:p>
-    <w:p/>
-    <w:p/>
-    <w:p>
-      <w:r>
-        <w:t xml:space="preserve">7. What is Baylor’s marching band called? </w:t>
+        <w:t xml:space="preserve">? </w:t>
       </w:r>
     </w:p>
     <w:p>
@@ -320,6 +329,9 @@
     <w:p>
       <w:r>
         <w:t>9. What are Baylor’s official colors</w:t>
+      </w:r>
+      <w:r>
+        <w:t>?</w:t>
       </w:r>
     </w:p>
     <w:p>

</xml_diff>

<commit_message>
Getting the timer added in the game. Right now it is set to five minutes.
</commit_message>
<xml_diff>
--- a/BaylorTriviaGame.docx
+++ b/BaylorTriviaGame.docx
@@ -911,240 +911,243 @@
         </w:rPr>
         <w:t>C. 1904</w:t>
       </w:r>
+    </w:p>
+    <w:p>
+      <w:pPr>
+        <w:rPr>
+          <w:rFonts w:ascii="Arial" w:hAnsi="Arial" w:cs="Arial"/>
+          <w:b/>
+          <w:color w:val="333333"/>
+          <w:sz w:val="21"/>
+          <w:szCs w:val="21"/>
+          <w:shd w:val="clear" w:color="auto" w:fill="FAFAFA"/>
+        </w:rPr>
+      </w:pPr>
+      <w:r>
+        <w:rPr>
+          <w:rFonts w:ascii="Arial" w:hAnsi="Arial" w:cs="Arial"/>
+          <w:b/>
+          <w:color w:val="333333"/>
+          <w:sz w:val="21"/>
+          <w:szCs w:val="21"/>
+          <w:shd w:val="clear" w:color="auto" w:fill="FAFAFA"/>
+        </w:rPr>
+        <w:t>D. 1909</w:t>
+      </w:r>
+    </w:p>
+    <w:p>
+      <w:pPr>
+        <w:rPr>
+          <w:rFonts w:ascii="Arial" w:hAnsi="Arial" w:cs="Arial"/>
+          <w:b/>
+          <w:color w:val="333333"/>
+          <w:sz w:val="21"/>
+          <w:szCs w:val="21"/>
+          <w:shd w:val="clear" w:color="auto" w:fill="FAFAFA"/>
+        </w:rPr>
+      </w:pPr>
+    </w:p>
+    <w:p>
+      <w:pPr>
+        <w:rPr>
+          <w:rFonts w:ascii="Arial" w:hAnsi="Arial" w:cs="Arial"/>
+          <w:b/>
+          <w:color w:val="333333"/>
+          <w:sz w:val="21"/>
+          <w:szCs w:val="21"/>
+          <w:shd w:val="clear" w:color="auto" w:fill="FAFAFA"/>
+        </w:rPr>
+      </w:pPr>
+    </w:p>
+    <w:p>
+      <w:pPr>
+        <w:rPr>
+          <w:rFonts w:ascii="Arial" w:hAnsi="Arial" w:cs="Arial"/>
+          <w:color w:val="333333"/>
+          <w:sz w:val="21"/>
+          <w:szCs w:val="21"/>
+          <w:shd w:val="clear" w:color="auto" w:fill="FAFAFA"/>
+        </w:rPr>
+      </w:pPr>
+      <w:r>
+        <w:rPr>
+          <w:rFonts w:ascii="Arial" w:hAnsi="Arial" w:cs="Arial"/>
+          <w:color w:val="333333"/>
+          <w:sz w:val="21"/>
+          <w:szCs w:val="21"/>
+          <w:shd w:val="clear" w:color="auto" w:fill="FAFAFA"/>
+        </w:rPr>
+        <w:t xml:space="preserve">18. </w:t>
+      </w:r>
+      <w:r>
+        <w:rPr>
+          <w:rFonts w:ascii="Arial" w:hAnsi="Arial" w:cs="Arial"/>
+          <w:color w:val="333333"/>
+          <w:sz w:val="21"/>
+          <w:szCs w:val="21"/>
+          <w:shd w:val="clear" w:color="auto" w:fill="FAFAFA"/>
+        </w:rPr>
+        <w:t xml:space="preserve">What is Baylor’s mascot? </w:t>
+      </w:r>
+    </w:p>
+    <w:p>
+      <w:pPr>
+        <w:rPr>
+          <w:rFonts w:ascii="Arial" w:hAnsi="Arial" w:cs="Arial"/>
+          <w:color w:val="333333"/>
+          <w:sz w:val="21"/>
+          <w:szCs w:val="21"/>
+          <w:shd w:val="clear" w:color="auto" w:fill="FAFAFA"/>
+        </w:rPr>
+      </w:pPr>
+      <w:r>
+        <w:rPr>
+          <w:rFonts w:ascii="Arial" w:hAnsi="Arial" w:cs="Arial"/>
+          <w:color w:val="333333"/>
+          <w:sz w:val="21"/>
+          <w:szCs w:val="21"/>
+          <w:shd w:val="clear" w:color="auto" w:fill="FAFAFA"/>
+        </w:rPr>
+        <w:t>A. Broncos</w:t>
+      </w:r>
+    </w:p>
+    <w:p>
+      <w:pPr>
+        <w:rPr>
+          <w:rFonts w:ascii="Arial" w:hAnsi="Arial" w:cs="Arial"/>
+          <w:color w:val="333333"/>
+          <w:sz w:val="21"/>
+          <w:szCs w:val="21"/>
+          <w:shd w:val="clear" w:color="auto" w:fill="FAFAFA"/>
+        </w:rPr>
+      </w:pPr>
+      <w:r>
+        <w:rPr>
+          <w:rFonts w:ascii="Arial" w:hAnsi="Arial" w:cs="Arial"/>
+          <w:color w:val="333333"/>
+          <w:sz w:val="21"/>
+          <w:szCs w:val="21"/>
+          <w:shd w:val="clear" w:color="auto" w:fill="FAFAFA"/>
+        </w:rPr>
+        <w:t>B. Bookworms</w:t>
+      </w:r>
+    </w:p>
+    <w:p>
+      <w:pPr>
+        <w:rPr>
+          <w:rFonts w:ascii="Arial" w:hAnsi="Arial" w:cs="Arial"/>
+          <w:b/>
+          <w:color w:val="333333"/>
+          <w:sz w:val="21"/>
+          <w:szCs w:val="21"/>
+          <w:shd w:val="clear" w:color="auto" w:fill="FAFAFA"/>
+        </w:rPr>
+      </w:pPr>
+      <w:r>
+        <w:rPr>
+          <w:rFonts w:ascii="Arial" w:hAnsi="Arial" w:cs="Arial"/>
+          <w:b/>
+          <w:color w:val="333333"/>
+          <w:sz w:val="21"/>
+          <w:szCs w:val="21"/>
+          <w:shd w:val="clear" w:color="auto" w:fill="FAFAFA"/>
+        </w:rPr>
+        <w:t>C. Bears</w:t>
+      </w:r>
+    </w:p>
+    <w:p>
+      <w:pPr>
+        <w:rPr>
+          <w:rFonts w:ascii="Arial" w:hAnsi="Arial" w:cs="Arial"/>
+          <w:color w:val="333333"/>
+          <w:sz w:val="21"/>
+          <w:szCs w:val="21"/>
+          <w:shd w:val="clear" w:color="auto" w:fill="FAFAFA"/>
+        </w:rPr>
+      </w:pPr>
+      <w:r>
+        <w:rPr>
+          <w:rFonts w:ascii="Arial" w:hAnsi="Arial" w:cs="Arial"/>
+          <w:color w:val="333333"/>
+          <w:sz w:val="21"/>
+          <w:szCs w:val="21"/>
+          <w:shd w:val="clear" w:color="auto" w:fill="FAFAFA"/>
+        </w:rPr>
+        <w:t>D. Bison</w:t>
+      </w:r>
+    </w:p>
+    <w:p>
+      <w:pPr>
+        <w:rPr>
+          <w:rFonts w:ascii="Arial" w:hAnsi="Arial" w:cs="Arial"/>
+          <w:color w:val="333333"/>
+          <w:sz w:val="21"/>
+          <w:szCs w:val="21"/>
+          <w:shd w:val="clear" w:color="auto" w:fill="FAFAFA"/>
+        </w:rPr>
+      </w:pPr>
+    </w:p>
+    <w:p/>
+    <w:p>
+      <w:r>
+        <w:t>19. What is Baylor’s motto?</w:t>
+      </w:r>
+    </w:p>
+    <w:p>
+      <w:r>
+        <w:t xml:space="preserve">A. Pro </w:t>
+      </w:r>
+      <w:proofErr w:type="spellStart"/>
+      <w:r>
+        <w:t>Texana</w:t>
+      </w:r>
+      <w:proofErr w:type="spellEnd"/>
+      <w:r>
+        <w:t xml:space="preserve"> Per Lux Et Veritas</w:t>
+      </w:r>
+    </w:p>
+    <w:p>
+      <w:pPr>
+        <w:rPr>
+          <w:b/>
+        </w:rPr>
+      </w:pPr>
+      <w:r>
+        <w:rPr>
+          <w:b/>
+        </w:rPr>
+        <w:t xml:space="preserve">B. Pro Ecclesia Pro </w:t>
+      </w:r>
+      <w:proofErr w:type="spellStart"/>
+      <w:r>
+        <w:rPr>
+          <w:b/>
+        </w:rPr>
+        <w:t>Texana</w:t>
+      </w:r>
+      <w:proofErr w:type="spellEnd"/>
+    </w:p>
+    <w:p>
+      <w:r>
+        <w:t>C. Ad Astra Per Aspera</w:t>
+      </w:r>
+    </w:p>
+    <w:p>
+      <w:r>
+        <w:t>D. Veritas</w:t>
+      </w:r>
+    </w:p>
+    <w:p/>
+    <w:p/>
+    <w:p>
+      <w:r>
+        <w:t>20. Who are the Immortal Ten</w:t>
+      </w:r>
+      <w:r>
+        <w:t>?</w:t>
+      </w:r>
       <w:bookmarkStart w:id="0" w:name="_GoBack"/>
       <w:bookmarkEnd w:id="0"/>
-    </w:p>
-    <w:p>
-      <w:pPr>
-        <w:rPr>
-          <w:rFonts w:ascii="Arial" w:hAnsi="Arial" w:cs="Arial"/>
-          <w:b/>
-          <w:color w:val="333333"/>
-          <w:sz w:val="21"/>
-          <w:szCs w:val="21"/>
-          <w:shd w:val="clear" w:color="auto" w:fill="FAFAFA"/>
-        </w:rPr>
-      </w:pPr>
-      <w:r>
-        <w:rPr>
-          <w:rFonts w:ascii="Arial" w:hAnsi="Arial" w:cs="Arial"/>
-          <w:b/>
-          <w:color w:val="333333"/>
-          <w:sz w:val="21"/>
-          <w:szCs w:val="21"/>
-          <w:shd w:val="clear" w:color="auto" w:fill="FAFAFA"/>
-        </w:rPr>
-        <w:t>D. 1909</w:t>
-      </w:r>
-    </w:p>
-    <w:p>
-      <w:pPr>
-        <w:rPr>
-          <w:rFonts w:ascii="Arial" w:hAnsi="Arial" w:cs="Arial"/>
-          <w:b/>
-          <w:color w:val="333333"/>
-          <w:sz w:val="21"/>
-          <w:szCs w:val="21"/>
-          <w:shd w:val="clear" w:color="auto" w:fill="FAFAFA"/>
-        </w:rPr>
-      </w:pPr>
-    </w:p>
-    <w:p>
-      <w:pPr>
-        <w:rPr>
-          <w:rFonts w:ascii="Arial" w:hAnsi="Arial" w:cs="Arial"/>
-          <w:b/>
-          <w:color w:val="333333"/>
-          <w:sz w:val="21"/>
-          <w:szCs w:val="21"/>
-          <w:shd w:val="clear" w:color="auto" w:fill="FAFAFA"/>
-        </w:rPr>
-      </w:pPr>
-    </w:p>
-    <w:p>
-      <w:pPr>
-        <w:rPr>
-          <w:rFonts w:ascii="Arial" w:hAnsi="Arial" w:cs="Arial"/>
-          <w:color w:val="333333"/>
-          <w:sz w:val="21"/>
-          <w:szCs w:val="21"/>
-          <w:shd w:val="clear" w:color="auto" w:fill="FAFAFA"/>
-        </w:rPr>
-      </w:pPr>
-      <w:r>
-        <w:rPr>
-          <w:rFonts w:ascii="Arial" w:hAnsi="Arial" w:cs="Arial"/>
-          <w:color w:val="333333"/>
-          <w:sz w:val="21"/>
-          <w:szCs w:val="21"/>
-          <w:shd w:val="clear" w:color="auto" w:fill="FAFAFA"/>
-        </w:rPr>
-        <w:t xml:space="preserve">18. </w:t>
-      </w:r>
-      <w:r>
-        <w:rPr>
-          <w:rFonts w:ascii="Arial" w:hAnsi="Arial" w:cs="Arial"/>
-          <w:color w:val="333333"/>
-          <w:sz w:val="21"/>
-          <w:szCs w:val="21"/>
-          <w:shd w:val="clear" w:color="auto" w:fill="FAFAFA"/>
-        </w:rPr>
-        <w:t xml:space="preserve">What is Baylor’s mascot? </w:t>
-      </w:r>
-    </w:p>
-    <w:p>
-      <w:pPr>
-        <w:rPr>
-          <w:rFonts w:ascii="Arial" w:hAnsi="Arial" w:cs="Arial"/>
-          <w:color w:val="333333"/>
-          <w:sz w:val="21"/>
-          <w:szCs w:val="21"/>
-          <w:shd w:val="clear" w:color="auto" w:fill="FAFAFA"/>
-        </w:rPr>
-      </w:pPr>
-      <w:r>
-        <w:rPr>
-          <w:rFonts w:ascii="Arial" w:hAnsi="Arial" w:cs="Arial"/>
-          <w:color w:val="333333"/>
-          <w:sz w:val="21"/>
-          <w:szCs w:val="21"/>
-          <w:shd w:val="clear" w:color="auto" w:fill="FAFAFA"/>
-        </w:rPr>
-        <w:t>A. Broncos</w:t>
-      </w:r>
-    </w:p>
-    <w:p>
-      <w:pPr>
-        <w:rPr>
-          <w:rFonts w:ascii="Arial" w:hAnsi="Arial" w:cs="Arial"/>
-          <w:color w:val="333333"/>
-          <w:sz w:val="21"/>
-          <w:szCs w:val="21"/>
-          <w:shd w:val="clear" w:color="auto" w:fill="FAFAFA"/>
-        </w:rPr>
-      </w:pPr>
-      <w:r>
-        <w:rPr>
-          <w:rFonts w:ascii="Arial" w:hAnsi="Arial" w:cs="Arial"/>
-          <w:color w:val="333333"/>
-          <w:sz w:val="21"/>
-          <w:szCs w:val="21"/>
-          <w:shd w:val="clear" w:color="auto" w:fill="FAFAFA"/>
-        </w:rPr>
-        <w:t>B. Bookworms</w:t>
-      </w:r>
-    </w:p>
-    <w:p>
-      <w:pPr>
-        <w:rPr>
-          <w:rFonts w:ascii="Arial" w:hAnsi="Arial" w:cs="Arial"/>
-          <w:b/>
-          <w:color w:val="333333"/>
-          <w:sz w:val="21"/>
-          <w:szCs w:val="21"/>
-          <w:shd w:val="clear" w:color="auto" w:fill="FAFAFA"/>
-        </w:rPr>
-      </w:pPr>
-      <w:r>
-        <w:rPr>
-          <w:rFonts w:ascii="Arial" w:hAnsi="Arial" w:cs="Arial"/>
-          <w:b/>
-          <w:color w:val="333333"/>
-          <w:sz w:val="21"/>
-          <w:szCs w:val="21"/>
-          <w:shd w:val="clear" w:color="auto" w:fill="FAFAFA"/>
-        </w:rPr>
-        <w:t>C. Bears</w:t>
-      </w:r>
-    </w:p>
-    <w:p>
-      <w:pPr>
-        <w:rPr>
-          <w:rFonts w:ascii="Arial" w:hAnsi="Arial" w:cs="Arial"/>
-          <w:color w:val="333333"/>
-          <w:sz w:val="21"/>
-          <w:szCs w:val="21"/>
-          <w:shd w:val="clear" w:color="auto" w:fill="FAFAFA"/>
-        </w:rPr>
-      </w:pPr>
-      <w:r>
-        <w:rPr>
-          <w:rFonts w:ascii="Arial" w:hAnsi="Arial" w:cs="Arial"/>
-          <w:color w:val="333333"/>
-          <w:sz w:val="21"/>
-          <w:szCs w:val="21"/>
-          <w:shd w:val="clear" w:color="auto" w:fill="FAFAFA"/>
-        </w:rPr>
-        <w:t>D. Bison</w:t>
-      </w:r>
-    </w:p>
-    <w:p>
-      <w:pPr>
-        <w:rPr>
-          <w:rFonts w:ascii="Arial" w:hAnsi="Arial" w:cs="Arial"/>
-          <w:color w:val="333333"/>
-          <w:sz w:val="21"/>
-          <w:szCs w:val="21"/>
-          <w:shd w:val="clear" w:color="auto" w:fill="FAFAFA"/>
-        </w:rPr>
-      </w:pPr>
-    </w:p>
-    <w:p/>
-    <w:p>
-      <w:r>
-        <w:t>19. What is Baylor’s motto?</w:t>
-      </w:r>
-    </w:p>
-    <w:p>
-      <w:r>
-        <w:t xml:space="preserve">A. Pro </w:t>
-      </w:r>
-      <w:proofErr w:type="spellStart"/>
-      <w:r>
-        <w:t>Texana</w:t>
-      </w:r>
-      <w:proofErr w:type="spellEnd"/>
-      <w:r>
-        <w:t xml:space="preserve"> Per Lux Et Veritas</w:t>
-      </w:r>
-    </w:p>
-    <w:p>
-      <w:pPr>
-        <w:rPr>
-          <w:b/>
-        </w:rPr>
-      </w:pPr>
-      <w:r>
-        <w:rPr>
-          <w:b/>
-        </w:rPr>
-        <w:t xml:space="preserve">B. Pro Ecclesia Pro </w:t>
-      </w:r>
-      <w:proofErr w:type="spellStart"/>
-      <w:r>
-        <w:rPr>
-          <w:b/>
-        </w:rPr>
-        <w:t>Texana</w:t>
-      </w:r>
-      <w:proofErr w:type="spellEnd"/>
-    </w:p>
-    <w:p>
-      <w:r>
-        <w:t>C. Ad Astra Per Aspera</w:t>
-      </w:r>
-    </w:p>
-    <w:p>
-      <w:r>
-        <w:t>D. Veritas</w:t>
-      </w:r>
-    </w:p>
-    <w:p/>
-    <w:p/>
-    <w:p>
-      <w:r>
-        <w:t>20. Who are the Immortal Ten</w:t>
-      </w:r>
     </w:p>
     <w:p>
       <w:r>

</xml_diff>